<commit_message>
Merge home and work
Merge home and work
</commit_message>
<xml_diff>
--- a/dictionary11.docx
+++ b/dictionary11.docx
@@ -45386,7 +45386,7 @@
         </w:tc>
         <w:tc>
           <w:tcPr>
-            <w:tcW w:w="3509" w:type="dxa"/>
+            <w:tcW w:w="3514" w:type="dxa"/>
           </w:tcPr>
           <w:p>
             <w:pPr>
@@ -45432,7 +45432,7 @@
         </w:tc>
         <w:tc>
           <w:tcPr>
-            <w:tcW w:w="2867" w:type="dxa"/>
+            <w:tcW w:w="2872" w:type="dxa"/>
           </w:tcPr>
           <w:p>
             <w:pPr>
@@ -45507,7 +45507,7 @@
         </w:tc>
         <w:tc>
           <w:tcPr>
-            <w:tcW w:w="3509" w:type="dxa"/>
+            <w:tcW w:w="3514" w:type="dxa"/>
           </w:tcPr>
           <w:p>
             <w:pPr>
@@ -45596,7 +45596,7 @@
         </w:tc>
         <w:tc>
           <w:tcPr>
-            <w:tcW w:w="3509" w:type="dxa"/>
+            <w:tcW w:w="3514" w:type="dxa"/>
             <w:tcMar>
               <w:left w:w="85" w:type="dxa"/>
               <w:right w:w="85" w:type="dxa"/>
@@ -45676,7 +45676,7 @@
         </w:tc>
         <w:tc>
           <w:tcPr>
-            <w:tcW w:w="3509" w:type="dxa"/>
+            <w:tcW w:w="3514" w:type="dxa"/>
           </w:tcPr>
           <w:p>
             <w:pPr>
@@ -45738,7 +45738,7 @@
         </w:tc>
         <w:tc>
           <w:tcPr>
-            <w:tcW w:w="3509" w:type="dxa"/>
+            <w:tcW w:w="3514" w:type="dxa"/>
           </w:tcPr>
           <w:p>
             <w:pPr>
@@ -45800,7 +45800,7 @@
         </w:tc>
         <w:tc>
           <w:tcPr>
-            <w:tcW w:w="3509" w:type="dxa"/>
+            <w:tcW w:w="3514" w:type="dxa"/>
           </w:tcPr>
           <w:p>
             <w:pPr>
@@ -45869,7 +45869,7 @@
         </w:tc>
         <w:tc>
           <w:tcPr>
-            <w:tcW w:w="3509" w:type="dxa"/>
+            <w:tcW w:w="3514" w:type="dxa"/>
           </w:tcPr>
           <w:p>
             <w:pPr>
@@ -45931,7 +45931,7 @@
         </w:tc>
         <w:tc>
           <w:tcPr>
-            <w:tcW w:w="3509" w:type="dxa"/>
+            <w:tcW w:w="3514" w:type="dxa"/>
           </w:tcPr>
           <w:p>
             <w:pPr>
@@ -45993,7 +45993,7 @@
         </w:tc>
         <w:tc>
           <w:tcPr>
-            <w:tcW w:w="3509" w:type="dxa"/>
+            <w:tcW w:w="3514" w:type="dxa"/>
           </w:tcPr>
           <w:p>
             <w:pPr>
@@ -46055,7 +46055,7 @@
         </w:tc>
         <w:tc>
           <w:tcPr>
-            <w:tcW w:w="3509" w:type="dxa"/>
+            <w:tcW w:w="3514" w:type="dxa"/>
           </w:tcPr>
           <w:p>
             <w:pPr>
@@ -46117,7 +46117,7 @@
         </w:tc>
         <w:tc>
           <w:tcPr>
-            <w:tcW w:w="3509" w:type="dxa"/>
+            <w:tcW w:w="3514" w:type="dxa"/>
           </w:tcPr>
           <w:p>
             <w:pPr>
@@ -46173,7 +46173,7 @@
         </w:tc>
         <w:tc>
           <w:tcPr>
-            <w:tcW w:w="3509" w:type="dxa"/>
+            <w:tcW w:w="3514" w:type="dxa"/>
           </w:tcPr>
           <w:p>
             <w:pPr>
@@ -46229,7 +46229,7 @@
         </w:tc>
         <w:tc>
           <w:tcPr>
-            <w:tcW w:w="3509" w:type="dxa"/>
+            <w:tcW w:w="3514" w:type="dxa"/>
           </w:tcPr>
           <w:p>
             <w:pPr>
@@ -46294,7 +46294,7 @@
         </w:tc>
         <w:tc>
           <w:tcPr>
-            <w:tcW w:w="3509" w:type="dxa"/>
+            <w:tcW w:w="3514" w:type="dxa"/>
           </w:tcPr>
           <w:p>
             <w:pPr>
@@ -46344,7 +46344,7 @@
         </w:tc>
         <w:tc>
           <w:tcPr>
-            <w:tcW w:w="3509" w:type="dxa"/>
+            <w:tcW w:w="3514" w:type="dxa"/>
             <w:tcMar>
               <w:left w:w="108" w:type="dxa"/>
               <w:right w:w="108" w:type="dxa"/>
@@ -46401,7 +46401,7 @@
         </w:tc>
         <w:tc>
           <w:tcPr>
-            <w:tcW w:w="3509" w:type="dxa"/>
+            <w:tcW w:w="3514" w:type="dxa"/>
           </w:tcPr>
           <w:p>
             <w:pPr>
@@ -46457,7 +46457,7 @@
         </w:tc>
         <w:tc>
           <w:tcPr>
-            <w:tcW w:w="3509" w:type="dxa"/>
+            <w:tcW w:w="3514" w:type="dxa"/>
           </w:tcPr>
           <w:p>
             <w:pPr>
@@ -46507,7 +46507,7 @@
         </w:tc>
         <w:tc>
           <w:tcPr>
-            <w:tcW w:w="3509" w:type="dxa"/>
+            <w:tcW w:w="3514" w:type="dxa"/>
           </w:tcPr>
           <w:p>
             <w:pPr>
@@ -46557,7 +46557,7 @@
         </w:tc>
         <w:tc>
           <w:tcPr>
-            <w:tcW w:w="3509" w:type="dxa"/>
+            <w:tcW w:w="3514" w:type="dxa"/>
           </w:tcPr>
           <w:p>
             <w:pPr>
@@ -46613,7 +46613,7 @@
         </w:tc>
         <w:tc>
           <w:tcPr>
-            <w:tcW w:w="3509" w:type="dxa"/>
+            <w:tcW w:w="3514" w:type="dxa"/>
           </w:tcPr>
           <w:p>
             <w:pPr>
@@ -46693,7 +46693,7 @@
         </w:tc>
         <w:tc>
           <w:tcPr>
-            <w:tcW w:w="3509" w:type="dxa"/>
+            <w:tcW w:w="3514" w:type="dxa"/>
           </w:tcPr>
           <w:p>
             <w:pPr>
@@ -46743,7 +46743,7 @@
         </w:tc>
         <w:tc>
           <w:tcPr>
-            <w:tcW w:w="3509" w:type="dxa"/>
+            <w:tcW w:w="3514" w:type="dxa"/>
           </w:tcPr>
           <w:p>
             <w:pPr>
@@ -46799,7 +46799,7 @@
         </w:tc>
         <w:tc>
           <w:tcPr>
-            <w:tcW w:w="3509" w:type="dxa"/>
+            <w:tcW w:w="3514" w:type="dxa"/>
           </w:tcPr>
           <w:p>
             <w:pPr>
@@ -46849,7 +46849,7 @@
         </w:tc>
         <w:tc>
           <w:tcPr>
-            <w:tcW w:w="3509" w:type="dxa"/>
+            <w:tcW w:w="3514" w:type="dxa"/>
           </w:tcPr>
           <w:p>
             <w:pPr>
@@ -46905,7 +46905,7 @@
         </w:tc>
         <w:tc>
           <w:tcPr>
-            <w:tcW w:w="3509" w:type="dxa"/>
+            <w:tcW w:w="3514" w:type="dxa"/>
           </w:tcPr>
           <w:p>
             <w:pPr>
@@ -46961,7 +46961,7 @@
         </w:tc>
         <w:tc>
           <w:tcPr>
-            <w:tcW w:w="3509" w:type="dxa"/>
+            <w:tcW w:w="3514" w:type="dxa"/>
           </w:tcPr>
           <w:p>
             <w:pPr>
@@ -47021,7 +47021,7 @@
         </w:tc>
         <w:tc>
           <w:tcPr>
-            <w:tcW w:w="3509" w:type="dxa"/>
+            <w:tcW w:w="3514" w:type="dxa"/>
           </w:tcPr>
           <w:p>
             <w:pPr>
@@ -47083,7 +47083,7 @@
         </w:tc>
         <w:tc>
           <w:tcPr>
-            <w:tcW w:w="3509" w:type="dxa"/>
+            <w:tcW w:w="3514" w:type="dxa"/>
           </w:tcPr>
           <w:p>
             <w:pPr>
@@ -47152,7 +47152,7 @@
         </w:tc>
         <w:tc>
           <w:tcPr>
-            <w:tcW w:w="3509" w:type="dxa"/>
+            <w:tcW w:w="3514" w:type="dxa"/>
           </w:tcPr>
           <w:p>
             <w:pPr>
@@ -47221,7 +47221,7 @@
         </w:tc>
         <w:tc>
           <w:tcPr>
-            <w:tcW w:w="3509" w:type="dxa"/>
+            <w:tcW w:w="3514" w:type="dxa"/>
           </w:tcPr>
           <w:p>
             <w:pPr>
@@ -47284,7 +47284,7 @@
         </w:tc>
         <w:tc>
           <w:tcPr>
-            <w:tcW w:w="3509" w:type="dxa"/>
+            <w:tcW w:w="3514" w:type="dxa"/>
           </w:tcPr>
           <w:p>
             <w:pPr>
@@ -47355,7 +47355,7 @@
         </w:tc>
         <w:tc>
           <w:tcPr>
-            <w:tcW w:w="3509" w:type="dxa"/>
+            <w:tcW w:w="3514" w:type="dxa"/>
           </w:tcPr>
           <w:p>
             <w:pPr>
@@ -47437,7 +47437,7 @@
         </w:tc>
         <w:tc>
           <w:tcPr>
-            <w:tcW w:w="3509" w:type="dxa"/>
+            <w:tcW w:w="3514" w:type="dxa"/>
           </w:tcPr>
           <w:p>
             <w:pPr>
@@ -47490,7 +47490,7 @@
         </w:tc>
         <w:tc>
           <w:tcPr>
-            <w:tcW w:w="3509" w:type="dxa"/>
+            <w:tcW w:w="3514" w:type="dxa"/>
           </w:tcPr>
           <w:p>
             <w:pPr>
@@ -47546,7 +47546,7 @@
         </w:tc>
         <w:tc>
           <w:tcPr>
-            <w:tcW w:w="3509" w:type="dxa"/>
+            <w:tcW w:w="3514" w:type="dxa"/>
           </w:tcPr>
           <w:p>
             <w:pPr>
@@ -47602,7 +47602,7 @@
         </w:tc>
         <w:tc>
           <w:tcPr>
-            <w:tcW w:w="3509" w:type="dxa"/>
+            <w:tcW w:w="3514" w:type="dxa"/>
           </w:tcPr>
           <w:p>
             <w:pPr>
@@ -47670,7 +47670,7 @@
         </w:tc>
         <w:tc>
           <w:tcPr>
-            <w:tcW w:w="3509" w:type="dxa"/>
+            <w:tcW w:w="3514" w:type="dxa"/>
           </w:tcPr>
           <w:p>
             <w:pPr>
@@ -47728,7 +47728,7 @@
         </w:tc>
         <w:tc>
           <w:tcPr>
-            <w:tcW w:w="3509" w:type="dxa"/>
+            <w:tcW w:w="3514" w:type="dxa"/>
           </w:tcPr>
           <w:p>
             <w:pPr>
@@ -47772,470 +47772,1093 @@
         </w:tc>
         <w:tc>
           <w:tcPr>
-            <w:tcW w:w="3509" w:type="dxa"/>
-          </w:tcPr>
-          <w:p>
-            <w:pPr>
-              <w:rPr>
-                <w:rFonts w:ascii="Times New Roman" w:hAnsi="Times New Roman" w:cs="Times New Roman"/>
-              </w:rPr>
-            </w:pPr>
-          </w:p>
-        </w:tc>
-      </w:tr>
-      <w:tr>
-        <w:tc>
-          <w:tcPr>
-            <w:tcW w:w="3190" w:type="dxa"/>
-          </w:tcPr>
-          <w:p>
-            <w:pPr>
-              <w:rPr>
-                <w:rFonts w:ascii="Times New Roman" w:hAnsi="Times New Roman" w:cs="Times New Roman"/>
-              </w:rPr>
-            </w:pPr>
-          </w:p>
-        </w:tc>
-        <w:tc>
-          <w:tcPr>
-            <w:tcW w:w="2872" w:type="dxa"/>
-          </w:tcPr>
-          <w:p>
-            <w:pPr>
-              <w:rPr>
-                <w:rFonts w:ascii="Times New Roman" w:hAnsi="Times New Roman" w:cs="Times New Roman"/>
-              </w:rPr>
-            </w:pPr>
-          </w:p>
-        </w:tc>
-        <w:tc>
-          <w:tcPr>
-            <w:tcW w:w="3509" w:type="dxa"/>
-          </w:tcPr>
-          <w:p>
-            <w:pPr>
-              <w:rPr>
-                <w:rFonts w:ascii="Times New Roman" w:hAnsi="Times New Roman" w:cs="Times New Roman"/>
-              </w:rPr>
-            </w:pPr>
-          </w:p>
-        </w:tc>
-      </w:tr>
-      <w:tr>
-        <w:tc>
-          <w:tcPr>
-            <w:tcW w:w="3190" w:type="dxa"/>
-          </w:tcPr>
-          <w:p>
-            <w:pPr>
-              <w:rPr>
-                <w:rFonts w:ascii="Times New Roman" w:hAnsi="Times New Roman" w:cs="Times New Roman"/>
-              </w:rPr>
-            </w:pPr>
-          </w:p>
-        </w:tc>
-        <w:tc>
-          <w:tcPr>
-            <w:tcW w:w="2872" w:type="dxa"/>
-          </w:tcPr>
-          <w:p>
-            <w:pPr>
-              <w:rPr>
-                <w:rFonts w:ascii="Times New Roman" w:hAnsi="Times New Roman" w:cs="Times New Roman"/>
-              </w:rPr>
-            </w:pPr>
-          </w:p>
-        </w:tc>
-        <w:tc>
-          <w:tcPr>
-            <w:tcW w:w="3509" w:type="dxa"/>
-          </w:tcPr>
-          <w:p>
-            <w:pPr>
-              <w:rPr>
-                <w:rFonts w:ascii="Times New Roman" w:hAnsi="Times New Roman" w:cs="Times New Roman"/>
-              </w:rPr>
-            </w:pPr>
-          </w:p>
-        </w:tc>
-      </w:tr>
-      <w:tr>
-        <w:tc>
-          <w:tcPr>
-            <w:tcW w:w="3190" w:type="dxa"/>
-          </w:tcPr>
-          <w:p>
-            <w:pPr>
-              <w:rPr>
-                <w:rFonts w:ascii="Times New Roman" w:hAnsi="Times New Roman" w:cs="Times New Roman"/>
-              </w:rPr>
-            </w:pPr>
-          </w:p>
-        </w:tc>
-        <w:tc>
-          <w:tcPr>
-            <w:tcW w:w="2872" w:type="dxa"/>
-          </w:tcPr>
-          <w:p>
-            <w:pPr>
-              <w:rPr>
-                <w:rFonts w:ascii="Times New Roman" w:hAnsi="Times New Roman" w:cs="Times New Roman"/>
-              </w:rPr>
-            </w:pPr>
-          </w:p>
-        </w:tc>
-        <w:tc>
-          <w:tcPr>
-            <w:tcW w:w="3509" w:type="dxa"/>
-          </w:tcPr>
-          <w:p>
-            <w:pPr>
-              <w:rPr>
-                <w:rFonts w:ascii="Times New Roman" w:hAnsi="Times New Roman" w:cs="Times New Roman"/>
-              </w:rPr>
-            </w:pPr>
-          </w:p>
-        </w:tc>
-      </w:tr>
-      <w:tr>
-        <w:tc>
-          <w:tcPr>
-            <w:tcW w:w="3190" w:type="dxa"/>
-          </w:tcPr>
-          <w:p>
-            <w:pPr>
-              <w:rPr>
-                <w:rFonts w:ascii="Times New Roman" w:hAnsi="Times New Roman" w:cs="Times New Roman"/>
-              </w:rPr>
-            </w:pPr>
-          </w:p>
-        </w:tc>
-        <w:tc>
-          <w:tcPr>
-            <w:tcW w:w="2872" w:type="dxa"/>
-          </w:tcPr>
-          <w:p>
-            <w:pPr>
-              <w:rPr>
-                <w:rFonts w:ascii="Times New Roman" w:hAnsi="Times New Roman" w:cs="Times New Roman"/>
-              </w:rPr>
-            </w:pPr>
-          </w:p>
-        </w:tc>
-        <w:tc>
-          <w:tcPr>
-            <w:tcW w:w="3509" w:type="dxa"/>
-          </w:tcPr>
-          <w:p>
-            <w:pPr>
-              <w:rPr>
-                <w:rFonts w:ascii="Times New Roman" w:hAnsi="Times New Roman" w:cs="Times New Roman"/>
-              </w:rPr>
-            </w:pPr>
-          </w:p>
-        </w:tc>
-      </w:tr>
-      <w:tr>
-        <w:tc>
-          <w:tcPr>
-            <w:tcW w:w="3190" w:type="dxa"/>
-          </w:tcPr>
-          <w:p>
-            <w:pPr>
-              <w:rPr>
-                <w:rFonts w:ascii="Times New Roman" w:hAnsi="Times New Roman" w:cs="Times New Roman"/>
-              </w:rPr>
-            </w:pPr>
-          </w:p>
-        </w:tc>
-        <w:tc>
-          <w:tcPr>
-            <w:tcW w:w="2872" w:type="dxa"/>
-          </w:tcPr>
-          <w:p>
-            <w:pPr>
-              <w:rPr>
-                <w:rFonts w:ascii="Times New Roman" w:hAnsi="Times New Roman" w:cs="Times New Roman"/>
-              </w:rPr>
-            </w:pPr>
-          </w:p>
-        </w:tc>
-        <w:tc>
-          <w:tcPr>
-            <w:tcW w:w="3509" w:type="dxa"/>
-          </w:tcPr>
-          <w:p>
-            <w:pPr>
-              <w:rPr>
-                <w:rFonts w:ascii="Times New Roman" w:hAnsi="Times New Roman" w:cs="Times New Roman"/>
-              </w:rPr>
-            </w:pPr>
-          </w:p>
-        </w:tc>
-      </w:tr>
-      <w:tr>
-        <w:tc>
-          <w:tcPr>
-            <w:tcW w:w="3190" w:type="dxa"/>
-          </w:tcPr>
-          <w:p>
-            <w:pPr>
-              <w:rPr>
-                <w:rFonts w:ascii="Times New Roman" w:hAnsi="Times New Roman" w:cs="Times New Roman"/>
-              </w:rPr>
-            </w:pPr>
-          </w:p>
-        </w:tc>
-        <w:tc>
-          <w:tcPr>
-            <w:tcW w:w="2872" w:type="dxa"/>
-          </w:tcPr>
-          <w:p>
-            <w:pPr>
-              <w:rPr>
-                <w:rFonts w:ascii="Times New Roman" w:hAnsi="Times New Roman" w:cs="Times New Roman"/>
-              </w:rPr>
-            </w:pPr>
-          </w:p>
-        </w:tc>
-        <w:tc>
-          <w:tcPr>
-            <w:tcW w:w="3509" w:type="dxa"/>
-          </w:tcPr>
-          <w:p>
-            <w:pPr>
-              <w:rPr>
-                <w:rFonts w:ascii="Times New Roman" w:hAnsi="Times New Roman" w:cs="Times New Roman"/>
-              </w:rPr>
-            </w:pPr>
-          </w:p>
-        </w:tc>
-      </w:tr>
-      <w:tr>
-        <w:tc>
-          <w:tcPr>
-            <w:tcW w:w="3190" w:type="dxa"/>
-          </w:tcPr>
-          <w:p>
-            <w:pPr>
-              <w:rPr>
-                <w:rFonts w:ascii="Times New Roman" w:hAnsi="Times New Roman" w:cs="Times New Roman"/>
-              </w:rPr>
-            </w:pPr>
-          </w:p>
-        </w:tc>
-        <w:tc>
-          <w:tcPr>
-            <w:tcW w:w="2872" w:type="dxa"/>
-          </w:tcPr>
-          <w:p>
-            <w:pPr>
-              <w:rPr>
-                <w:rFonts w:ascii="Times New Roman" w:hAnsi="Times New Roman" w:cs="Times New Roman"/>
-              </w:rPr>
-            </w:pPr>
-          </w:p>
-        </w:tc>
-        <w:tc>
-          <w:tcPr>
-            <w:tcW w:w="3509" w:type="dxa"/>
-          </w:tcPr>
-          <w:p>
-            <w:pPr>
-              <w:rPr>
-                <w:rFonts w:ascii="Times New Roman" w:hAnsi="Times New Roman" w:cs="Times New Roman"/>
-              </w:rPr>
-            </w:pPr>
-          </w:p>
-        </w:tc>
-      </w:tr>
-      <w:tr>
-        <w:tc>
-          <w:tcPr>
-            <w:tcW w:w="3190" w:type="dxa"/>
-          </w:tcPr>
-          <w:p>
-            <w:pPr>
-              <w:rPr>
-                <w:rFonts w:ascii="Times New Roman" w:hAnsi="Times New Roman" w:cs="Times New Roman"/>
-              </w:rPr>
-            </w:pPr>
-          </w:p>
-        </w:tc>
-        <w:tc>
-          <w:tcPr>
-            <w:tcW w:w="2872" w:type="dxa"/>
-          </w:tcPr>
-          <w:p>
-            <w:pPr>
-              <w:rPr>
-                <w:rFonts w:ascii="Times New Roman" w:hAnsi="Times New Roman" w:cs="Times New Roman"/>
-              </w:rPr>
-            </w:pPr>
-          </w:p>
-        </w:tc>
-        <w:tc>
-          <w:tcPr>
-            <w:tcW w:w="3509" w:type="dxa"/>
-          </w:tcPr>
-          <w:p>
-            <w:pPr>
-              <w:rPr>
-                <w:rFonts w:ascii="Times New Roman" w:hAnsi="Times New Roman" w:cs="Times New Roman"/>
-              </w:rPr>
-            </w:pPr>
-          </w:p>
-        </w:tc>
-      </w:tr>
-      <w:tr>
-        <w:tc>
-          <w:tcPr>
-            <w:tcW w:w="3190" w:type="dxa"/>
-          </w:tcPr>
-          <w:p>
-            <w:pPr>
-              <w:rPr>
-                <w:rFonts w:ascii="Times New Roman" w:hAnsi="Times New Roman" w:cs="Times New Roman"/>
-              </w:rPr>
-            </w:pPr>
-          </w:p>
-        </w:tc>
-        <w:tc>
-          <w:tcPr>
-            <w:tcW w:w="2872" w:type="dxa"/>
-          </w:tcPr>
-          <w:p>
-            <w:pPr>
-              <w:rPr>
-                <w:rFonts w:ascii="Times New Roman" w:hAnsi="Times New Roman" w:cs="Times New Roman"/>
-              </w:rPr>
-            </w:pPr>
-          </w:p>
-        </w:tc>
-        <w:tc>
-          <w:tcPr>
-            <w:tcW w:w="3509" w:type="dxa"/>
-          </w:tcPr>
-          <w:p>
-            <w:pPr>
-              <w:rPr>
-                <w:rFonts w:ascii="Times New Roman" w:hAnsi="Times New Roman" w:cs="Times New Roman"/>
-              </w:rPr>
-            </w:pPr>
-          </w:p>
-        </w:tc>
-      </w:tr>
-      <w:tr>
-        <w:tc>
-          <w:tcPr>
-            <w:tcW w:w="3190" w:type="dxa"/>
-          </w:tcPr>
-          <w:p>
-            <w:pPr>
-              <w:rPr>
-                <w:rFonts w:ascii="Times New Roman" w:hAnsi="Times New Roman" w:cs="Times New Roman"/>
-              </w:rPr>
-            </w:pPr>
-          </w:p>
-        </w:tc>
-        <w:tc>
-          <w:tcPr>
-            <w:tcW w:w="2872" w:type="dxa"/>
-          </w:tcPr>
-          <w:p>
-            <w:pPr>
-              <w:rPr>
-                <w:rFonts w:ascii="Times New Roman" w:hAnsi="Times New Roman" w:cs="Times New Roman"/>
-              </w:rPr>
-            </w:pPr>
-          </w:p>
-        </w:tc>
-        <w:tc>
-          <w:tcPr>
-            <w:tcW w:w="3509" w:type="dxa"/>
-          </w:tcPr>
-          <w:p>
-            <w:pPr>
-              <w:rPr>
-                <w:rFonts w:ascii="Times New Roman" w:hAnsi="Times New Roman" w:cs="Times New Roman"/>
-              </w:rPr>
-            </w:pPr>
-          </w:p>
-        </w:tc>
-      </w:tr>
-      <w:tr>
-        <w:tc>
-          <w:tcPr>
-            <w:tcW w:w="3190" w:type="dxa"/>
-          </w:tcPr>
-          <w:p>
-            <w:pPr>
-              <w:rPr>
-                <w:rFonts w:ascii="Times New Roman" w:hAnsi="Times New Roman" w:cs="Times New Roman"/>
-              </w:rPr>
-            </w:pPr>
-          </w:p>
-        </w:tc>
-        <w:tc>
-          <w:tcPr>
-            <w:tcW w:w="2872" w:type="dxa"/>
-          </w:tcPr>
-          <w:p>
-            <w:pPr>
-              <w:rPr>
-                <w:rFonts w:ascii="Times New Roman" w:hAnsi="Times New Roman" w:cs="Times New Roman"/>
-              </w:rPr>
-            </w:pPr>
-          </w:p>
-        </w:tc>
-        <w:tc>
-          <w:tcPr>
-            <w:tcW w:w="3509" w:type="dxa"/>
-          </w:tcPr>
-          <w:p>
-            <w:pPr>
-              <w:rPr>
-                <w:rFonts w:ascii="Times New Roman" w:hAnsi="Times New Roman" w:cs="Times New Roman"/>
-              </w:rPr>
-            </w:pPr>
-          </w:p>
-        </w:tc>
-      </w:tr>
-      <w:tr>
-        <w:tc>
-          <w:tcPr>
-            <w:tcW w:w="3190" w:type="dxa"/>
-          </w:tcPr>
-          <w:p>
-            <w:pPr>
-              <w:rPr>
-                <w:rFonts w:ascii="Times New Roman" w:hAnsi="Times New Roman" w:cs="Times New Roman"/>
-              </w:rPr>
-            </w:pPr>
-          </w:p>
-        </w:tc>
-        <w:tc>
-          <w:tcPr>
-            <w:tcW w:w="2872" w:type="dxa"/>
-          </w:tcPr>
-          <w:p>
-            <w:pPr>
-              <w:rPr>
-                <w:rFonts w:ascii="Times New Roman" w:hAnsi="Times New Roman" w:cs="Times New Roman"/>
-              </w:rPr>
-            </w:pPr>
-          </w:p>
-        </w:tc>
-        <w:tc>
-          <w:tcPr>
-            <w:tcW w:w="3509" w:type="dxa"/>
-          </w:tcPr>
-          <w:p>
-            <w:pPr>
-              <w:rPr>
-                <w:rFonts w:ascii="Times New Roman" w:hAnsi="Times New Roman" w:cs="Times New Roman"/>
-              </w:rPr>
-            </w:pPr>
+            <w:tcW w:w="3514" w:type="dxa"/>
+          </w:tcPr>
+          <w:p>
+            <w:pPr>
+              <w:rPr>
+                <w:rFonts w:ascii="Times New Roman" w:hAnsi="Times New Roman" w:cs="Times New Roman"/>
+              </w:rPr>
+            </w:pPr>
+          </w:p>
+        </w:tc>
+      </w:tr>
+      <w:tr>
+        <w:tc>
+          <w:tcPr>
+            <w:tcW w:w="3190" w:type="dxa"/>
+          </w:tcPr>
+          <w:p>
+            <w:pPr>
+              <w:rPr>
+                <w:rFonts w:ascii="Times New Roman" w:hAnsi="Times New Roman" w:cs="Times New Roman"/>
+                <w:lang w:val="en-US"/>
+              </w:rPr>
+            </w:pPr>
+            <w:r>
+              <w:rPr>
+                <w:rFonts w:ascii="Times New Roman" w:hAnsi="Times New Roman" w:cs="Times New Roman"/>
+                <w:lang w:val="en-US"/>
+              </w:rPr>
+              <w:t>bunches</w:t>
+            </w:r>
+          </w:p>
+        </w:tc>
+        <w:tc>
+          <w:tcPr>
+            <w:tcW w:w="2872" w:type="dxa"/>
+          </w:tcPr>
+          <w:p>
+            <w:pPr>
+              <w:rPr>
+                <w:rFonts w:ascii="Times New Roman" w:hAnsi="Times New Roman" w:cs="Times New Roman"/>
+                <w:lang w:val="en-US"/>
+              </w:rPr>
+            </w:pPr>
+            <w:r>
+              <w:rPr>
+                <w:rFonts w:ascii="Times New Roman" w:hAnsi="Times New Roman" w:cs="Times New Roman"/>
+                <w:lang w:val="en-US"/>
+              </w:rPr>
+              <w:t>[bʌnʧ]</w:t>
+            </w:r>
+          </w:p>
+        </w:tc>
+        <w:tc>
+          <w:tcPr>
+            <w:tcW w:w="3514" w:type="dxa"/>
+          </w:tcPr>
+          <w:p>
+            <w:pPr>
+              <w:rPr>
+                <w:rFonts w:ascii="Times New Roman" w:hAnsi="Times New Roman" w:cs="Times New Roman"/>
+              </w:rPr>
+            </w:pPr>
+            <w:r>
+              <w:rPr>
+                <w:rFonts w:ascii="Times New Roman" w:hAnsi="Times New Roman" w:cs="Times New Roman"/>
+              </w:rPr>
+              <w:t>пучок</w:t>
+            </w:r>
+          </w:p>
+        </w:tc>
+      </w:tr>
+      <w:tr>
+        <w:tc>
+          <w:tcPr>
+            <w:tcW w:w="3190" w:type="dxa"/>
+          </w:tcPr>
+          <w:p>
+            <w:pPr>
+              <w:rPr>
+                <w:rFonts w:ascii="Times New Roman" w:hAnsi="Times New Roman" w:cs="Times New Roman"/>
+                <w:lang w:val="en-US"/>
+              </w:rPr>
+            </w:pPr>
+            <w:r>
+              <w:rPr>
+                <w:rFonts w:ascii="Times New Roman" w:hAnsi="Times New Roman" w:cs="Times New Roman"/>
+                <w:lang w:val="en-US"/>
+              </w:rPr>
+              <w:t>a buzz cut</w:t>
+            </w:r>
+          </w:p>
+        </w:tc>
+        <w:tc>
+          <w:tcPr>
+            <w:tcW w:w="2872" w:type="dxa"/>
+          </w:tcPr>
+          <w:p>
+            <w:pPr>
+              <w:rPr>
+                <w:rFonts w:ascii="Times New Roman" w:hAnsi="Times New Roman" w:cs="Times New Roman"/>
+                <w:lang w:val="en-US"/>
+              </w:rPr>
+            </w:pPr>
+            <w:r>
+              <w:rPr>
+                <w:rFonts w:ascii="Times New Roman" w:hAnsi="Times New Roman" w:cs="Times New Roman"/>
+                <w:lang w:val="en-US"/>
+              </w:rPr>
+              <w:t>[bʌz</w:t>
+            </w:r>
+            <w:r>
+              <w:rPr>
+                <w:rFonts w:ascii="Times New Roman" w:hAnsi="Times New Roman" w:cs="Times New Roman"/>
+                <w:lang w:val="en-US"/>
+              </w:rPr>
+              <w:t xml:space="preserve"> </w:t>
+            </w:r>
+            <w:r>
+              <w:rPr>
+                <w:rFonts w:ascii="Times New Roman" w:hAnsi="Times New Roman" w:cs="Times New Roman"/>
+                <w:lang w:val="en-US"/>
+              </w:rPr>
+              <w:t>kʌt]</w:t>
+            </w:r>
+          </w:p>
+        </w:tc>
+        <w:tc>
+          <w:tcPr>
+            <w:tcW w:w="3514" w:type="dxa"/>
+          </w:tcPr>
+          <w:p>
+            <w:pPr>
+              <w:rPr>
+                <w:rFonts w:ascii="Times New Roman" w:hAnsi="Times New Roman" w:cs="Times New Roman"/>
+              </w:rPr>
+            </w:pPr>
+            <w:r>
+              <w:rPr>
+                <w:rFonts w:ascii="Times New Roman" w:hAnsi="Times New Roman" w:cs="Times New Roman"/>
+              </w:rPr>
+              <w:t>короткая стрижка</w:t>
+            </w:r>
+          </w:p>
+        </w:tc>
+      </w:tr>
+      <w:tr>
+        <w:tc>
+          <w:tcPr>
+            <w:tcW w:w="3190" w:type="dxa"/>
+          </w:tcPr>
+          <w:p>
+            <w:pPr>
+              <w:rPr>
+                <w:rFonts w:ascii="Times New Roman" w:hAnsi="Times New Roman" w:cs="Times New Roman"/>
+                <w:lang w:val="en-US"/>
+              </w:rPr>
+            </w:pPr>
+            <w:r>
+              <w:rPr>
+                <w:rFonts w:ascii="Times New Roman" w:hAnsi="Times New Roman" w:cs="Times New Roman"/>
+                <w:lang w:val="en-US"/>
+              </w:rPr>
+              <w:t>crew cut</w:t>
+            </w:r>
+          </w:p>
+        </w:tc>
+        <w:tc>
+          <w:tcPr>
+            <w:tcW w:w="2872" w:type="dxa"/>
+          </w:tcPr>
+          <w:p>
+            <w:pPr>
+              <w:rPr>
+                <w:rFonts w:ascii="Times New Roman" w:hAnsi="Times New Roman" w:cs="Times New Roman"/>
+                <w:lang w:val="en-US"/>
+              </w:rPr>
+            </w:pPr>
+            <w:r>
+              <w:rPr>
+                <w:rFonts w:ascii="Times New Roman" w:hAnsi="Times New Roman" w:cs="Times New Roman"/>
+                <w:lang w:val="en-US"/>
+              </w:rPr>
+              <w:t>[kruː kʌt]</w:t>
+            </w:r>
+          </w:p>
+        </w:tc>
+        <w:tc>
+          <w:tcPr>
+            <w:tcW w:w="3514" w:type="dxa"/>
+          </w:tcPr>
+          <w:p>
+            <w:pPr>
+              <w:rPr>
+                <w:rFonts w:ascii="Times New Roman" w:hAnsi="Times New Roman" w:cs="Times New Roman"/>
+              </w:rPr>
+            </w:pPr>
+            <w:r>
+              <w:rPr>
+                <w:rFonts w:ascii="Times New Roman" w:hAnsi="Times New Roman" w:cs="Times New Roman"/>
+              </w:rPr>
+              <w:t>ежик</w:t>
+            </w:r>
+          </w:p>
+        </w:tc>
+      </w:tr>
+      <w:tr>
+        <w:tc>
+          <w:tcPr>
+            <w:tcW w:w="3190" w:type="dxa"/>
+          </w:tcPr>
+          <w:p>
+            <w:pPr>
+              <w:rPr>
+                <w:rFonts w:ascii="Times New Roman" w:hAnsi="Times New Roman" w:cs="Times New Roman"/>
+                <w:lang w:val="en-US"/>
+              </w:rPr>
+            </w:pPr>
+            <w:r>
+              <w:rPr>
+                <w:rFonts w:ascii="Times New Roman" w:hAnsi="Times New Roman" w:cs="Times New Roman"/>
+                <w:lang w:val="en-US"/>
+              </w:rPr>
+              <w:t>A fringe</w:t>
+            </w:r>
+          </w:p>
+        </w:tc>
+        <w:tc>
+          <w:tcPr>
+            <w:tcW w:w="2872" w:type="dxa"/>
+          </w:tcPr>
+          <w:p>
+            <w:pPr>
+              <w:rPr>
+                <w:rFonts w:ascii="Times New Roman" w:hAnsi="Times New Roman" w:cs="Times New Roman"/>
+                <w:lang w:val="en-US"/>
+              </w:rPr>
+            </w:pPr>
+            <w:r>
+              <w:rPr>
+                <w:rFonts w:ascii="Times New Roman" w:hAnsi="Times New Roman" w:cs="Times New Roman"/>
+                <w:lang w:val="en-US"/>
+              </w:rPr>
+              <w:t>[frɪnʤ]</w:t>
+            </w:r>
+          </w:p>
+        </w:tc>
+        <w:tc>
+          <w:tcPr>
+            <w:tcW w:w="3514" w:type="dxa"/>
+          </w:tcPr>
+          <w:p>
+            <w:pPr>
+              <w:rPr>
+                <w:rFonts w:ascii="Times New Roman" w:hAnsi="Times New Roman" w:cs="Times New Roman"/>
+              </w:rPr>
+            </w:pPr>
+            <w:r>
+              <w:rPr>
+                <w:rFonts w:ascii="Times New Roman" w:hAnsi="Times New Roman" w:cs="Times New Roman"/>
+              </w:rPr>
+              <w:t>челка</w:t>
+            </w:r>
+          </w:p>
+        </w:tc>
+      </w:tr>
+      <w:tr>
+        <w:tc>
+          <w:tcPr>
+            <w:tcW w:w="3190" w:type="dxa"/>
+          </w:tcPr>
+          <w:p>
+            <w:pPr>
+              <w:rPr>
+                <w:rFonts w:ascii="Times New Roman" w:hAnsi="Times New Roman" w:cs="Times New Roman"/>
+                <w:lang w:val="en-US"/>
+              </w:rPr>
+            </w:pPr>
+            <w:r>
+              <w:rPr>
+                <w:rFonts w:ascii="Times New Roman" w:hAnsi="Times New Roman" w:cs="Times New Roman"/>
+                <w:lang w:val="en-US"/>
+              </w:rPr>
+              <w:lastRenderedPageBreak/>
+              <w:t>A parting</w:t>
+            </w:r>
+          </w:p>
+        </w:tc>
+        <w:tc>
+          <w:tcPr>
+            <w:tcW w:w="2872" w:type="dxa"/>
+          </w:tcPr>
+          <w:p>
+            <w:pPr>
+              <w:rPr>
+                <w:rFonts w:ascii="Times New Roman" w:hAnsi="Times New Roman" w:cs="Times New Roman"/>
+                <w:lang w:val="en-US"/>
+              </w:rPr>
+            </w:pPr>
+            <w:r>
+              <w:rPr>
+                <w:rFonts w:ascii="Times New Roman" w:hAnsi="Times New Roman" w:cs="Times New Roman"/>
+                <w:lang w:val="en-US"/>
+              </w:rPr>
+              <w:t>[ˈpɑːtɪŋ]</w:t>
+            </w:r>
+          </w:p>
+        </w:tc>
+        <w:tc>
+          <w:tcPr>
+            <w:tcW w:w="3514" w:type="dxa"/>
+          </w:tcPr>
+          <w:p>
+            <w:pPr>
+              <w:rPr>
+                <w:rFonts w:ascii="Times New Roman" w:hAnsi="Times New Roman" w:cs="Times New Roman"/>
+              </w:rPr>
+            </w:pPr>
+            <w:r>
+              <w:rPr>
+                <w:rFonts w:ascii="Times New Roman" w:hAnsi="Times New Roman" w:cs="Times New Roman"/>
+              </w:rPr>
+              <w:t>пробор</w:t>
+            </w:r>
+          </w:p>
+        </w:tc>
+      </w:tr>
+      <w:tr>
+        <w:tc>
+          <w:tcPr>
+            <w:tcW w:w="3190" w:type="dxa"/>
+          </w:tcPr>
+          <w:p>
+            <w:pPr>
+              <w:rPr>
+                <w:rFonts w:ascii="Times New Roman" w:hAnsi="Times New Roman" w:cs="Times New Roman"/>
+                <w:lang w:val="en-US"/>
+              </w:rPr>
+            </w:pPr>
+            <w:r>
+              <w:rPr>
+                <w:rFonts w:ascii="Times New Roman" w:hAnsi="Times New Roman" w:cs="Times New Roman"/>
+                <w:lang w:val="en-US"/>
+              </w:rPr>
+              <w:t>A ponytail</w:t>
+            </w:r>
+          </w:p>
+        </w:tc>
+        <w:tc>
+          <w:tcPr>
+            <w:tcW w:w="2872" w:type="dxa"/>
+          </w:tcPr>
+          <w:p>
+            <w:pPr>
+              <w:rPr>
+                <w:rFonts w:ascii="Times New Roman" w:hAnsi="Times New Roman" w:cs="Times New Roman"/>
+              </w:rPr>
+            </w:pPr>
+            <w:r>
+              <w:rPr>
+                <w:rFonts w:ascii="Times New Roman" w:hAnsi="Times New Roman" w:cs="Times New Roman"/>
+              </w:rPr>
+              <w:t>[ˈpəʊnɪteɪl]</w:t>
+            </w:r>
+          </w:p>
+        </w:tc>
+        <w:tc>
+          <w:tcPr>
+            <w:tcW w:w="3514" w:type="dxa"/>
+          </w:tcPr>
+          <w:p>
+            <w:pPr>
+              <w:rPr>
+                <w:rFonts w:ascii="Times New Roman" w:hAnsi="Times New Roman" w:cs="Times New Roman"/>
+              </w:rPr>
+            </w:pPr>
+            <w:r>
+              <w:rPr>
+                <w:rFonts w:ascii="Times New Roman" w:hAnsi="Times New Roman" w:cs="Times New Roman"/>
+              </w:rPr>
+              <w:t>Хвостик</w:t>
+            </w:r>
+          </w:p>
+        </w:tc>
+      </w:tr>
+      <w:tr>
+        <w:tc>
+          <w:tcPr>
+            <w:tcW w:w="3190" w:type="dxa"/>
+          </w:tcPr>
+          <w:p>
+            <w:pPr>
+              <w:rPr>
+                <w:rFonts w:ascii="Times New Roman" w:hAnsi="Times New Roman" w:cs="Times New Roman"/>
+                <w:lang w:val="en-US"/>
+              </w:rPr>
+            </w:pPr>
+            <w:r>
+              <w:rPr>
+                <w:rFonts w:ascii="Times New Roman" w:hAnsi="Times New Roman" w:cs="Times New Roman"/>
+                <w:lang w:val="en-US"/>
+              </w:rPr>
+              <w:t>plaits</w:t>
+            </w:r>
+          </w:p>
+        </w:tc>
+        <w:tc>
+          <w:tcPr>
+            <w:tcW w:w="2872" w:type="dxa"/>
+          </w:tcPr>
+          <w:p>
+            <w:pPr>
+              <w:rPr>
+                <w:rFonts w:ascii="Times New Roman" w:hAnsi="Times New Roman" w:cs="Times New Roman"/>
+                <w:lang w:val="en-US"/>
+              </w:rPr>
+            </w:pPr>
+            <w:r>
+              <w:rPr>
+                <w:rFonts w:ascii="Times New Roman" w:hAnsi="Times New Roman" w:cs="Times New Roman"/>
+                <w:lang w:val="en-US"/>
+              </w:rPr>
+              <w:t>[plæt]</w:t>
+            </w:r>
+          </w:p>
+        </w:tc>
+        <w:tc>
+          <w:tcPr>
+            <w:tcW w:w="3514" w:type="dxa"/>
+          </w:tcPr>
+          <w:p>
+            <w:pPr>
+              <w:rPr>
+                <w:rFonts w:ascii="Times New Roman" w:hAnsi="Times New Roman" w:cs="Times New Roman"/>
+              </w:rPr>
+            </w:pPr>
+            <w:r>
+              <w:rPr>
+                <w:rFonts w:ascii="Times New Roman" w:hAnsi="Times New Roman" w:cs="Times New Roman"/>
+              </w:rPr>
+              <w:t>косы</w:t>
+            </w:r>
+          </w:p>
+        </w:tc>
+      </w:tr>
+      <w:tr>
+        <w:tc>
+          <w:tcPr>
+            <w:tcW w:w="3190" w:type="dxa"/>
+          </w:tcPr>
+          <w:p>
+            <w:pPr>
+              <w:rPr>
+                <w:rFonts w:ascii="Times New Roman" w:hAnsi="Times New Roman" w:cs="Times New Roman"/>
+                <w:lang w:val="en-US"/>
+              </w:rPr>
+            </w:pPr>
+          </w:p>
+        </w:tc>
+        <w:tc>
+          <w:tcPr>
+            <w:tcW w:w="2872" w:type="dxa"/>
+          </w:tcPr>
+          <w:p>
+            <w:pPr>
+              <w:rPr>
+                <w:rFonts w:ascii="Times New Roman" w:hAnsi="Times New Roman" w:cs="Times New Roman"/>
+                <w:lang w:val="en-US"/>
+              </w:rPr>
+            </w:pPr>
+          </w:p>
+        </w:tc>
+        <w:tc>
+          <w:tcPr>
+            <w:tcW w:w="3514" w:type="dxa"/>
+          </w:tcPr>
+          <w:p>
+            <w:pPr>
+              <w:rPr>
+                <w:rFonts w:ascii="Times New Roman" w:hAnsi="Times New Roman" w:cs="Times New Roman"/>
+              </w:rPr>
+            </w:pPr>
+          </w:p>
+        </w:tc>
+      </w:tr>
+      <w:tr>
+        <w:tc>
+          <w:tcPr>
+            <w:tcW w:w="3190" w:type="dxa"/>
+          </w:tcPr>
+          <w:p>
+            <w:pPr>
+              <w:rPr>
+                <w:rFonts w:ascii="Times New Roman" w:hAnsi="Times New Roman" w:cs="Times New Roman"/>
+                <w:lang w:val="en-US"/>
+              </w:rPr>
+            </w:pPr>
+            <w:r>
+              <w:rPr>
+                <w:rFonts w:ascii="Times New Roman" w:hAnsi="Times New Roman" w:cs="Times New Roman"/>
+                <w:lang w:val="en-US"/>
+              </w:rPr>
+              <w:t>curled</w:t>
+            </w:r>
+          </w:p>
+        </w:tc>
+        <w:tc>
+          <w:tcPr>
+            <w:tcW w:w="2872" w:type="dxa"/>
+          </w:tcPr>
+          <w:p>
+            <w:pPr>
+              <w:rPr>
+                <w:rFonts w:ascii="Times New Roman" w:hAnsi="Times New Roman" w:cs="Times New Roman"/>
+              </w:rPr>
+            </w:pPr>
+            <w:r>
+              <w:rPr>
+                <w:rFonts w:ascii="Times New Roman" w:hAnsi="Times New Roman" w:cs="Times New Roman"/>
+              </w:rPr>
+              <w:t>[kɜːld]</w:t>
+            </w:r>
+          </w:p>
+        </w:tc>
+        <w:tc>
+          <w:tcPr>
+            <w:tcW w:w="3514" w:type="dxa"/>
+          </w:tcPr>
+          <w:p>
+            <w:pPr>
+              <w:rPr>
+                <w:rFonts w:ascii="Times New Roman" w:hAnsi="Times New Roman" w:cs="Times New Roman"/>
+              </w:rPr>
+            </w:pPr>
+            <w:r>
+              <w:rPr>
+                <w:rFonts w:ascii="Times New Roman" w:hAnsi="Times New Roman" w:cs="Times New Roman"/>
+              </w:rPr>
+              <w:t>завитой</w:t>
+            </w:r>
+          </w:p>
+        </w:tc>
+      </w:tr>
+      <w:tr>
+        <w:tc>
+          <w:tcPr>
+            <w:tcW w:w="3190" w:type="dxa"/>
+          </w:tcPr>
+          <w:p>
+            <w:pPr>
+              <w:rPr>
+                <w:rFonts w:ascii="Times New Roman" w:hAnsi="Times New Roman" w:cs="Times New Roman"/>
+                <w:lang w:val="en-US"/>
+              </w:rPr>
+            </w:pPr>
+            <w:r>
+              <w:rPr>
+                <w:rFonts w:ascii="Times New Roman" w:hAnsi="Times New Roman" w:cs="Times New Roman"/>
+                <w:lang w:val="en-US"/>
+              </w:rPr>
+              <w:t>cut</w:t>
+            </w:r>
+          </w:p>
+        </w:tc>
+        <w:tc>
+          <w:tcPr>
+            <w:tcW w:w="2872" w:type="dxa"/>
+          </w:tcPr>
+          <w:p>
+            <w:pPr>
+              <w:rPr>
+                <w:rFonts w:ascii="Times New Roman" w:hAnsi="Times New Roman" w:cs="Times New Roman"/>
+                <w:lang w:val="en-US"/>
+              </w:rPr>
+            </w:pPr>
+            <w:r>
+              <w:rPr>
+                <w:rFonts w:ascii="Times New Roman" w:hAnsi="Times New Roman" w:cs="Times New Roman"/>
+                <w:lang w:val="en-US"/>
+              </w:rPr>
+              <w:t>[kʌt]</w:t>
+            </w:r>
+          </w:p>
+        </w:tc>
+        <w:tc>
+          <w:tcPr>
+            <w:tcW w:w="3514" w:type="dxa"/>
+          </w:tcPr>
+          <w:p>
+            <w:pPr>
+              <w:rPr>
+                <w:rFonts w:ascii="Times New Roman" w:hAnsi="Times New Roman" w:cs="Times New Roman"/>
+              </w:rPr>
+            </w:pPr>
+            <w:r>
+              <w:rPr>
+                <w:rFonts w:ascii="Times New Roman" w:hAnsi="Times New Roman" w:cs="Times New Roman"/>
+              </w:rPr>
+              <w:t>отрезать</w:t>
+            </w:r>
+          </w:p>
+        </w:tc>
+      </w:tr>
+      <w:tr>
+        <w:tc>
+          <w:tcPr>
+            <w:tcW w:w="3190" w:type="dxa"/>
+          </w:tcPr>
+          <w:p>
+            <w:pPr>
+              <w:rPr>
+                <w:rFonts w:ascii="Times New Roman" w:hAnsi="Times New Roman" w:cs="Times New Roman"/>
+                <w:lang w:val="en-US"/>
+              </w:rPr>
+            </w:pPr>
+            <w:r>
+              <w:rPr>
+                <w:rFonts w:ascii="Times New Roman" w:hAnsi="Times New Roman" w:cs="Times New Roman"/>
+                <w:lang w:val="en-US"/>
+              </w:rPr>
+              <w:t>dyed</w:t>
+            </w:r>
+          </w:p>
+        </w:tc>
+        <w:tc>
+          <w:tcPr>
+            <w:tcW w:w="2872" w:type="dxa"/>
+          </w:tcPr>
+          <w:p>
+            <w:pPr>
+              <w:rPr>
+                <w:rFonts w:ascii="Times New Roman" w:hAnsi="Times New Roman" w:cs="Times New Roman"/>
+              </w:rPr>
+            </w:pPr>
+            <w:r>
+              <w:rPr>
+                <w:rFonts w:ascii="Times New Roman" w:hAnsi="Times New Roman" w:cs="Times New Roman"/>
+              </w:rPr>
+              <w:t>[daɪd]</w:t>
+            </w:r>
+          </w:p>
+        </w:tc>
+        <w:tc>
+          <w:tcPr>
+            <w:tcW w:w="3514" w:type="dxa"/>
+          </w:tcPr>
+          <w:p>
+            <w:pPr>
+              <w:rPr>
+                <w:rFonts w:ascii="Times New Roman" w:hAnsi="Times New Roman" w:cs="Times New Roman"/>
+              </w:rPr>
+            </w:pPr>
+            <w:r>
+              <w:rPr>
+                <w:rFonts w:ascii="Times New Roman" w:hAnsi="Times New Roman" w:cs="Times New Roman"/>
+              </w:rPr>
+              <w:t>окрашенный</w:t>
+            </w:r>
+          </w:p>
+        </w:tc>
+      </w:tr>
+      <w:tr>
+        <w:tc>
+          <w:tcPr>
+            <w:tcW w:w="3190" w:type="dxa"/>
+          </w:tcPr>
+          <w:p>
+            <w:pPr>
+              <w:rPr>
+                <w:rFonts w:ascii="Times New Roman" w:hAnsi="Times New Roman" w:cs="Times New Roman"/>
+                <w:lang w:val="en-US"/>
+              </w:rPr>
+            </w:pPr>
+            <w:r>
+              <w:rPr>
+                <w:rFonts w:ascii="Times New Roman" w:hAnsi="Times New Roman" w:cs="Times New Roman"/>
+                <w:lang w:val="en-US"/>
+              </w:rPr>
+              <w:t>Put up</w:t>
+            </w:r>
+          </w:p>
+        </w:tc>
+        <w:tc>
+          <w:tcPr>
+            <w:tcW w:w="2872" w:type="dxa"/>
+          </w:tcPr>
+          <w:p>
+            <w:pPr>
+              <w:rPr>
+                <w:rFonts w:ascii="Times New Roman" w:hAnsi="Times New Roman" w:cs="Times New Roman"/>
+              </w:rPr>
+            </w:pPr>
+            <w:r>
+              <w:rPr>
+                <w:rFonts w:ascii="Times New Roman" w:hAnsi="Times New Roman" w:cs="Times New Roman"/>
+              </w:rPr>
+              <w:t>[pʊt ʌp]</w:t>
+            </w:r>
+          </w:p>
+        </w:tc>
+        <w:tc>
+          <w:tcPr>
+            <w:tcW w:w="3514" w:type="dxa"/>
+          </w:tcPr>
+          <w:p>
+            <w:pPr>
+              <w:rPr>
+                <w:rFonts w:ascii="Times New Roman" w:hAnsi="Times New Roman" w:cs="Times New Roman"/>
+              </w:rPr>
+            </w:pPr>
+            <w:r>
+              <w:rPr>
+                <w:rFonts w:ascii="Times New Roman" w:hAnsi="Times New Roman" w:cs="Times New Roman"/>
+              </w:rPr>
+              <w:t>поднять</w:t>
+            </w:r>
+          </w:p>
+        </w:tc>
+      </w:tr>
+      <w:tr>
+        <w:tc>
+          <w:tcPr>
+            <w:tcW w:w="3190" w:type="dxa"/>
+          </w:tcPr>
+          <w:p>
+            <w:pPr>
+              <w:rPr>
+                <w:rFonts w:ascii="Times New Roman" w:hAnsi="Times New Roman" w:cs="Times New Roman"/>
+                <w:lang w:val="en-US"/>
+              </w:rPr>
+            </w:pPr>
+            <w:r>
+              <w:rPr>
+                <w:rFonts w:ascii="Times New Roman" w:hAnsi="Times New Roman" w:cs="Times New Roman"/>
+                <w:lang w:val="en-US"/>
+              </w:rPr>
+              <w:t>straightened</w:t>
+            </w:r>
+          </w:p>
+        </w:tc>
+        <w:tc>
+          <w:tcPr>
+            <w:tcW w:w="2872" w:type="dxa"/>
+          </w:tcPr>
+          <w:p>
+            <w:pPr>
+              <w:rPr>
+                <w:rFonts w:ascii="Times New Roman" w:hAnsi="Times New Roman" w:cs="Times New Roman"/>
+              </w:rPr>
+            </w:pPr>
+            <w:r>
+              <w:rPr>
+                <w:rFonts w:ascii="Times New Roman" w:hAnsi="Times New Roman" w:cs="Times New Roman"/>
+              </w:rPr>
+              <w:t>[streɪtnd]</w:t>
+            </w:r>
+          </w:p>
+        </w:tc>
+        <w:tc>
+          <w:tcPr>
+            <w:tcW w:w="3514" w:type="dxa"/>
+          </w:tcPr>
+          <w:p>
+            <w:pPr>
+              <w:rPr>
+                <w:rFonts w:ascii="Times New Roman" w:hAnsi="Times New Roman" w:cs="Times New Roman"/>
+              </w:rPr>
+            </w:pPr>
+            <w:r>
+              <w:rPr>
+                <w:rFonts w:ascii="Times New Roman" w:hAnsi="Times New Roman" w:cs="Times New Roman"/>
+              </w:rPr>
+              <w:t>выпрямленный</w:t>
+            </w:r>
+          </w:p>
+        </w:tc>
+      </w:tr>
+      <w:tr>
+        <w:tc>
+          <w:tcPr>
+            <w:tcW w:w="3190" w:type="dxa"/>
+          </w:tcPr>
+          <w:p>
+            <w:pPr>
+              <w:rPr>
+                <w:rFonts w:ascii="Times New Roman" w:hAnsi="Times New Roman" w:cs="Times New Roman"/>
+              </w:rPr>
+            </w:pPr>
+          </w:p>
+        </w:tc>
+        <w:tc>
+          <w:tcPr>
+            <w:tcW w:w="2872" w:type="dxa"/>
+          </w:tcPr>
+          <w:p>
+            <w:pPr>
+              <w:rPr>
+                <w:rFonts w:ascii="Times New Roman" w:hAnsi="Times New Roman" w:cs="Times New Roman"/>
+              </w:rPr>
+            </w:pPr>
+          </w:p>
+        </w:tc>
+        <w:tc>
+          <w:tcPr>
+            <w:tcW w:w="3514" w:type="dxa"/>
+          </w:tcPr>
+          <w:p>
+            <w:pPr>
+              <w:rPr>
+                <w:rFonts w:ascii="Times New Roman" w:hAnsi="Times New Roman" w:cs="Times New Roman"/>
+              </w:rPr>
+            </w:pPr>
+          </w:p>
+        </w:tc>
+      </w:tr>
+      <w:tr>
+        <w:tc>
+          <w:tcPr>
+            <w:tcW w:w="3190" w:type="dxa"/>
+          </w:tcPr>
+          <w:p>
+            <w:pPr>
+              <w:rPr>
+                <w:rFonts w:ascii="Times New Roman" w:hAnsi="Times New Roman" w:cs="Times New Roman"/>
+                <w:lang w:val="en-US"/>
+              </w:rPr>
+            </w:pPr>
+            <w:r>
+              <w:rPr>
+                <w:rFonts w:ascii="Times New Roman" w:hAnsi="Times New Roman" w:cs="Times New Roman"/>
+                <w:lang w:val="en-US"/>
+              </w:rPr>
+              <w:t>a blow dry</w:t>
+            </w:r>
+          </w:p>
+        </w:tc>
+        <w:tc>
+          <w:tcPr>
+            <w:tcW w:w="2872" w:type="dxa"/>
+          </w:tcPr>
+          <w:p>
+            <w:pPr>
+              <w:rPr>
+                <w:rFonts w:ascii="Times New Roman" w:hAnsi="Times New Roman" w:cs="Times New Roman"/>
+              </w:rPr>
+            </w:pPr>
+          </w:p>
+        </w:tc>
+        <w:tc>
+          <w:tcPr>
+            <w:tcW w:w="3514" w:type="dxa"/>
+          </w:tcPr>
+          <w:p>
+            <w:pPr>
+              <w:rPr>
+                <w:rFonts w:ascii="Times New Roman" w:hAnsi="Times New Roman" w:cs="Times New Roman"/>
+              </w:rPr>
+            </w:pPr>
+          </w:p>
+        </w:tc>
+      </w:tr>
+      <w:tr>
+        <w:tc>
+          <w:tcPr>
+            <w:tcW w:w="3190" w:type="dxa"/>
+          </w:tcPr>
+          <w:p>
+            <w:pPr>
+              <w:rPr>
+                <w:rFonts w:ascii="Times New Roman" w:hAnsi="Times New Roman" w:cs="Times New Roman"/>
+                <w:lang w:val="en-US"/>
+              </w:rPr>
+            </w:pPr>
+            <w:r>
+              <w:rPr>
+                <w:rFonts w:ascii="Times New Roman" w:hAnsi="Times New Roman" w:cs="Times New Roman"/>
+                <w:lang w:val="en-US"/>
+              </w:rPr>
+              <w:t>A shave</w:t>
+            </w:r>
+          </w:p>
+        </w:tc>
+        <w:tc>
+          <w:tcPr>
+            <w:tcW w:w="2872" w:type="dxa"/>
+          </w:tcPr>
+          <w:p>
+            <w:pPr>
+              <w:rPr>
+                <w:rFonts w:ascii="Times New Roman" w:hAnsi="Times New Roman" w:cs="Times New Roman"/>
+                <w:lang w:val="en-US"/>
+              </w:rPr>
+            </w:pPr>
+            <w:r>
+              <w:rPr>
+                <w:rFonts w:ascii="Times New Roman" w:hAnsi="Times New Roman" w:cs="Times New Roman"/>
+                <w:lang w:val="en-US"/>
+              </w:rPr>
+              <w:t>[ʃeɪv]</w:t>
+            </w:r>
+          </w:p>
+        </w:tc>
+        <w:tc>
+          <w:tcPr>
+            <w:tcW w:w="3514" w:type="dxa"/>
+          </w:tcPr>
+          <w:p>
+            <w:pPr>
+              <w:rPr>
+                <w:rFonts w:ascii="Times New Roman" w:hAnsi="Times New Roman" w:cs="Times New Roman"/>
+              </w:rPr>
+            </w:pPr>
+            <w:r>
+              <w:rPr>
+                <w:rFonts w:ascii="Times New Roman" w:hAnsi="Times New Roman" w:cs="Times New Roman"/>
+              </w:rPr>
+              <w:t>брить</w:t>
+            </w:r>
+          </w:p>
+        </w:tc>
+      </w:tr>
+      <w:tr>
+        <w:tc>
+          <w:tcPr>
+            <w:tcW w:w="3190" w:type="dxa"/>
+          </w:tcPr>
+          <w:p>
+            <w:pPr>
+              <w:rPr>
+                <w:rFonts w:ascii="Times New Roman" w:hAnsi="Times New Roman" w:cs="Times New Roman"/>
+                <w:lang w:val="en-US"/>
+              </w:rPr>
+            </w:pPr>
+            <w:r>
+              <w:rPr>
+                <w:rFonts w:ascii="Times New Roman" w:hAnsi="Times New Roman" w:cs="Times New Roman"/>
+                <w:lang w:val="en-US"/>
+              </w:rPr>
+              <w:t>A trim</w:t>
+            </w:r>
+          </w:p>
+        </w:tc>
+        <w:tc>
+          <w:tcPr>
+            <w:tcW w:w="2872" w:type="dxa"/>
+          </w:tcPr>
+          <w:p>
+            <w:pPr>
+              <w:rPr>
+                <w:rFonts w:ascii="Times New Roman" w:hAnsi="Times New Roman" w:cs="Times New Roman"/>
+              </w:rPr>
+            </w:pPr>
+            <w:r>
+              <w:rPr>
+                <w:rFonts w:ascii="Times New Roman" w:hAnsi="Times New Roman" w:cs="Times New Roman"/>
+              </w:rPr>
+              <w:t>[trɪm]</w:t>
+            </w:r>
+          </w:p>
+        </w:tc>
+        <w:tc>
+          <w:tcPr>
+            <w:tcW w:w="3514" w:type="dxa"/>
+          </w:tcPr>
+          <w:p>
+            <w:pPr>
+              <w:rPr>
+                <w:rFonts w:ascii="Times New Roman" w:hAnsi="Times New Roman" w:cs="Times New Roman"/>
+              </w:rPr>
+            </w:pPr>
+            <w:r>
+              <w:rPr>
+                <w:rFonts w:ascii="Times New Roman" w:hAnsi="Times New Roman" w:cs="Times New Roman"/>
+              </w:rPr>
+              <w:t>подрезка</w:t>
+            </w:r>
+          </w:p>
+        </w:tc>
+      </w:tr>
+      <w:tr>
+        <w:tc>
+          <w:tcPr>
+            <w:tcW w:w="3190" w:type="dxa"/>
+          </w:tcPr>
+          <w:p>
+            <w:pPr>
+              <w:rPr>
+                <w:rFonts w:ascii="Times New Roman" w:hAnsi="Times New Roman" w:cs="Times New Roman"/>
+                <w:lang w:val="en-US"/>
+              </w:rPr>
+            </w:pPr>
+            <w:r>
+              <w:rPr>
+                <w:rFonts w:ascii="Times New Roman" w:hAnsi="Times New Roman" w:cs="Times New Roman"/>
+                <w:lang w:val="en-US"/>
+              </w:rPr>
+              <w:t>Have your hair trimmed</w:t>
+            </w:r>
+          </w:p>
+        </w:tc>
+        <w:tc>
+          <w:tcPr>
+            <w:tcW w:w="2872" w:type="dxa"/>
+          </w:tcPr>
+          <w:p>
+            <w:pPr>
+              <w:rPr>
+                <w:rFonts w:ascii="Times New Roman" w:hAnsi="Times New Roman" w:cs="Times New Roman"/>
+              </w:rPr>
+            </w:pPr>
+            <w:r>
+              <w:rPr>
+                <w:rFonts w:ascii="Times New Roman" w:hAnsi="Times New Roman" w:cs="Times New Roman"/>
+              </w:rPr>
+              <w:t>[trɪmd]</w:t>
+            </w:r>
+          </w:p>
+        </w:tc>
+        <w:tc>
+          <w:tcPr>
+            <w:tcW w:w="3514" w:type="dxa"/>
+          </w:tcPr>
+          <w:p>
+            <w:pPr>
+              <w:rPr>
+                <w:rFonts w:ascii="Times New Roman" w:hAnsi="Times New Roman" w:cs="Times New Roman"/>
+              </w:rPr>
+            </w:pPr>
+          </w:p>
+        </w:tc>
+      </w:tr>
+      <w:tr>
+        <w:tc>
+          <w:tcPr>
+            <w:tcW w:w="3190" w:type="dxa"/>
+          </w:tcPr>
+          <w:p>
+            <w:pPr>
+              <w:rPr>
+                <w:rFonts w:ascii="Times New Roman" w:hAnsi="Times New Roman" w:cs="Times New Roman"/>
+                <w:lang w:val="en-US"/>
+              </w:rPr>
+            </w:pPr>
+            <w:r>
+              <w:rPr>
+                <w:rFonts w:ascii="Times New Roman" w:hAnsi="Times New Roman" w:cs="Times New Roman"/>
+                <w:lang w:val="en-US"/>
+              </w:rPr>
+              <w:t>highlights</w:t>
+            </w:r>
+          </w:p>
+        </w:tc>
+        <w:tc>
+          <w:tcPr>
+            <w:tcW w:w="2872" w:type="dxa"/>
+          </w:tcPr>
+          <w:p>
+            <w:pPr>
+              <w:rPr>
+                <w:rFonts w:ascii="Times New Roman" w:hAnsi="Times New Roman" w:cs="Times New Roman"/>
+                <w:lang w:val="en-US"/>
+              </w:rPr>
+            </w:pPr>
+            <w:r>
+              <w:rPr>
+                <w:rFonts w:ascii="Times New Roman" w:hAnsi="Times New Roman" w:cs="Times New Roman"/>
+                <w:lang w:val="en-US"/>
+              </w:rPr>
+              <w:t>[ˈhaɪlaɪts]</w:t>
+            </w:r>
+          </w:p>
+        </w:tc>
+        <w:tc>
+          <w:tcPr>
+            <w:tcW w:w="3514" w:type="dxa"/>
+          </w:tcPr>
+          <w:p>
+            <w:pPr>
+              <w:rPr>
+                <w:rFonts w:ascii="Times New Roman" w:hAnsi="Times New Roman" w:cs="Times New Roman"/>
+              </w:rPr>
+            </w:pPr>
+            <w:r>
+              <w:rPr>
+                <w:rFonts w:ascii="Times New Roman" w:hAnsi="Times New Roman" w:cs="Times New Roman"/>
+              </w:rPr>
+              <w:t>осветить</w:t>
+            </w:r>
           </w:p>
         </w:tc>
       </w:tr>
@@ -48260,7 +48883,7 @@
 
 <file path=word/endnotes.xml><?xml version="1.0" encoding="utf-8"?>
 <w:endnotes xmlns:ve="http://schemas.openxmlformats.org/markup-compatibility/2006" xmlns:o="urn:schemas-microsoft-com:office:office" xmlns:r="http://schemas.openxmlformats.org/officeDocument/2006/relationships" xmlns:m="http://schemas.openxmlformats.org/officeDocument/2006/math" xmlns:v="urn:schemas-microsoft-com:vml" xmlns:wp="http://schemas.openxmlformats.org/drawingml/2006/wordprocessingDrawing" xmlns:w10="urn:schemas-microsoft-com:office:word" xmlns:w="http://schemas.openxmlformats.org/wordprocessingml/2006/main" xmlns:wne="http://schemas.microsoft.com/office/word/2006/wordml">
-  <w:endnote w:type="separator" w:id="0">
+  <w:endnote w:type="separator" w:id="-1">
     <w:p>
       <w:pPr>
         <w:spacing w:after="0" w:line="240" w:lineRule="auto"/>
@@ -48270,7 +48893,7 @@
       </w:r>
     </w:p>
   </w:endnote>
-  <w:endnote w:type="continuationSeparator" w:id="1">
+  <w:endnote w:type="continuationSeparator" w:id="0">
     <w:p>
       <w:pPr>
         <w:spacing w:after="0" w:line="240" w:lineRule="auto"/>
@@ -48285,7 +48908,7 @@
 
 <file path=word/footnotes.xml><?xml version="1.0" encoding="utf-8"?>
 <w:footnotes xmlns:ve="http://schemas.openxmlformats.org/markup-compatibility/2006" xmlns:o="urn:schemas-microsoft-com:office:office" xmlns:r="http://schemas.openxmlformats.org/officeDocument/2006/relationships" xmlns:m="http://schemas.openxmlformats.org/officeDocument/2006/math" xmlns:v="urn:schemas-microsoft-com:vml" xmlns:wp="http://schemas.openxmlformats.org/drawingml/2006/wordprocessingDrawing" xmlns:w10="urn:schemas-microsoft-com:office:word" xmlns:w="http://schemas.openxmlformats.org/wordprocessingml/2006/main" xmlns:wne="http://schemas.microsoft.com/office/word/2006/wordml">
-  <w:footnote w:type="separator" w:id="0">
+  <w:footnote w:type="separator" w:id="-1">
     <w:p>
       <w:pPr>
         <w:spacing w:after="0" w:line="240" w:lineRule="auto"/>
@@ -48295,7 +48918,7 @@
       </w:r>
     </w:p>
   </w:footnote>
-  <w:footnote w:type="continuationSeparator" w:id="1">
+  <w:footnote w:type="continuationSeparator" w:id="0">
     <w:p>
       <w:pPr>
         <w:spacing w:after="0" w:line="240" w:lineRule="auto"/>

</xml_diff>